<commit_message>
Añade informes de evaluación en PDF y email
Quita criterios de evaluación sobrantes de la primera evaluación
</commit_message>
<xml_diff>
--- a/ModeloHerramienta.docx
+++ b/ModeloHerramienta.docx
@@ -626,10 +626,88 @@
           <w:ilvl w:val="0"/>
           <w:numId w:val="3"/>
         </w:numPr>
+        <w:rPr>
+          <w:ins w:id="4" w:author="RICARDO MONTAÑANA GÓMEZ" w:date="2022-10-30T13:48:00Z"/>
+        </w:rPr>
       </w:pPr>
       <w:r>
         <w:t>En la Tercera evaluación aparecerán las calificaciones obtenidas en los bloques 2, 3 y 4 en las anteriores evaluaciones.</w:t>
       </w:r>
+    </w:p>
+    <w:p>
+      <w:pPr>
+        <w:pStyle w:val="Prrafodelista"/>
+        <w:numPr>
+          <w:ilvl w:val="0"/>
+          <w:numId w:val="3"/>
+        </w:numPr>
+        <w:rPr>
+          <w:ins w:id="5" w:author="RICARDO MONTAÑANA GÓMEZ" w:date="2022-10-30T13:48:00Z"/>
+        </w:rPr>
+      </w:pPr>
+      <w:ins w:id="6" w:author="RICARDO MONTAÑANA GÓMEZ" w:date="2022-10-30T13:48:00Z">
+        <w:r>
+          <w:t>Permite la generación de informes de evaluación para los alumnos en formato PDF y también permite enviarlos de forma automática por email a los alumnos (únicamente en Mac).</w:t>
+        </w:r>
+      </w:ins>
+    </w:p>
+    <w:p>
+      <w:pPr>
+        <w:pStyle w:val="Prrafodelista"/>
+        <w:numPr>
+          <w:ilvl w:val="0"/>
+          <w:numId w:val="3"/>
+        </w:numPr>
+      </w:pPr>
+      <w:ins w:id="7" w:author="RICARDO MONTAÑANA GÓMEZ" w:date="2022-10-30T13:48:00Z">
+        <w:r>
+          <w:t>Para que funcione el envío en</w:t>
+        </w:r>
+      </w:ins>
+      <w:ins w:id="8" w:author="RICARDO MONTAÑANA GÓMEZ" w:date="2022-10-30T13:49:00Z">
+        <w:r>
+          <w:t xml:space="preserve"> Mac hay que copiar el archivo </w:t>
+        </w:r>
+        <w:proofErr w:type="spellStart"/>
+        <w:r>
+          <w:t>scpt</w:t>
+        </w:r>
+        <w:proofErr w:type="spellEnd"/>
+        <w:r>
+          <w:t xml:space="preserve"> en </w:t>
+        </w:r>
+      </w:ins>
+      <w:ins w:id="9" w:author="RICARDO MONTAÑANA GÓMEZ" w:date="2022-10-30T13:53:00Z">
+        <w:r>
+          <w:t>$</w:t>
+        </w:r>
+        <w:proofErr w:type="spellStart"/>
+        <w:r>
+          <w:t>Home</w:t>
+        </w:r>
+      </w:ins>
+      <w:ins w:id="10" w:author="RICARDO MONTAÑANA GÓMEZ" w:date="2022-10-30T13:49:00Z">
+        <w:r>
+          <w:t>/</w:t>
+        </w:r>
+        <w:proofErr w:type="spellEnd"/>
+        <w:r>
+          <w:t>L</w:t>
+        </w:r>
+        <w:proofErr w:type="spellStart"/>
+        <w:r>
+          <w:t>ibrary/App</w:t>
+        </w:r>
+        <w:proofErr w:type="spellEnd"/>
+        <w:r>
+          <w:t xml:space="preserve">lication </w:t>
+        </w:r>
+        <w:proofErr w:type="spellStart"/>
+        <w:r>
+          <w:t>Scripts/com.microsoft.Excel</w:t>
+        </w:r>
+      </w:ins>
+      <w:proofErr w:type="spellEnd"/>
     </w:p>
     <w:sectPr>
       <w:footerReference w:type="even" r:id="rId8"/>
@@ -819,17 +897,17 @@
       </w:rPr>
       <w:t>Versión 1.</w:t>
     </w:r>
-    <w:ins w:id="4" w:author="RICARDO MONTAÑANA GÓMEZ" w:date="2022-10-15T18:01:00Z">
+    <w:ins w:id="11" w:author="RICARDO MONTAÑANA GÓMEZ" w:date="2022-10-30T13:53:00Z">
       <w:r>
         <w:rPr>
           <w:color w:val="BFBFBF" w:themeColor="background1" w:themeShade="BF"/>
           <w:sz w:val="16"/>
           <w:szCs w:val="16"/>
         </w:rPr>
-        <w:t>1</w:t>
+        <w:t>2</w:t>
       </w:r>
     </w:ins>
-    <w:del w:id="5" w:author="RICARDO MONTAÑANA GÓMEZ" w:date="2022-10-15T18:01:00Z">
+    <w:del w:id="12" w:author="RICARDO MONTAÑANA GÓMEZ" w:date="2022-10-15T18:01:00Z">
       <w:r>
         <w:rPr>
           <w:color w:val="BFBFBF" w:themeColor="background1" w:themeShade="BF"/>

</xml_diff>